<commit_message>
Move to folder main
</commit_message>
<xml_diff>
--- a/ChatBot/Instructions.docx
+++ b/ChatBot/Instructions.docx
@@ -178,21 +178,6 @@
       </w:r>
     </w:p>
     <w:p>
-      <w:r>
-        <w:t>-Download the Folder: Download the project folder from the provided repository or source.</w:t>
-      </w:r>
-    </w:p>
-    <w:p>
-      <w:r>
-        <w:t>-Extract the Folder: If the folder is in a compressed format (e.g., ZIP), extract it to a desired location on your computer.</w:t>
-      </w:r>
-    </w:p>
-    <w:p>
-      <w:r>
-        <w:t>------------------------------------------------------------------------------------------------------------------------</w:t>
-      </w:r>
-    </w:p>
-    <w:p>
       <w:pPr>
         <w:rPr>
           <w:b/>
@@ -204,6 +189,72 @@
           <w:b/>
           <w:bCs/>
         </w:rPr>
+        <w:t>Make sure that you have downloaded</w:t>
+      </w:r>
+      <w:r>
+        <w:rPr>
+          <w:b/>
+          <w:bCs/>
+        </w:rPr>
+        <w:t xml:space="preserve"> and installed the</w:t>
+      </w:r>
+      <w:r>
+        <w:rPr>
+          <w:b/>
+          <w:bCs/>
+        </w:rPr>
+        <w:t xml:space="preserve"> node.js from</w:t>
+      </w:r>
+      <w:r>
+        <w:rPr>
+          <w:b/>
+          <w:bCs/>
+        </w:rPr>
+        <w:t xml:space="preserve"> </w:t>
+      </w:r>
+      <w:r>
+        <w:rPr>
+          <w:b/>
+          <w:bCs/>
+        </w:rPr>
+        <w:sym w:font="Wingdings" w:char="F0E0"/>
+      </w:r>
+      <w:hyperlink r:id="rId8" w:history="1">
+        <w:r>
+          <w:rPr>
+            <w:rStyle w:val="Hyperlink"/>
+          </w:rPr>
+          <w:t>Node.js — Run JavaScript Everywhere (nodejs.org)</w:t>
+        </w:r>
+      </w:hyperlink>
+    </w:p>
+    <w:p>
+      <w:r>
+        <w:t>-Download the Folder: Download the project folder from the provided repository or source.</w:t>
+      </w:r>
+    </w:p>
+    <w:p>
+      <w:r>
+        <w:t>-Extract the Folder: If the folder is in a compressed format (e.g., ZIP), extract it to a desired location on your computer.</w:t>
+      </w:r>
+    </w:p>
+    <w:p>
+      <w:r>
+        <w:t>------------------------------------------------------------------------------------------------------------------------</w:t>
+      </w:r>
+    </w:p>
+    <w:p>
+      <w:pPr>
+        <w:rPr>
+          <w:b/>
+          <w:bCs/>
+        </w:rPr>
+      </w:pPr>
+      <w:r>
+        <w:rPr>
+          <w:b/>
+          <w:bCs/>
+        </w:rPr>
         <w:t>Step 2: Open PowerShell and Navigate to the Directory</w:t>
       </w:r>
     </w:p>
@@ -214,15 +265,7 @@
     </w:p>
     <w:p>
       <w:r>
-        <w:t xml:space="preserve">-Press Win + R, type </w:t>
-      </w:r>
-      <w:proofErr w:type="spellStart"/>
-      <w:r>
-        <w:t>powershell</w:t>
-      </w:r>
-      <w:proofErr w:type="spellEnd"/>
-      <w:r>
-        <w:t>, and press Enter to open Windows PowerShell.</w:t>
+        <w:t>-Press Win + R, type powershell, and press Enter to open Windows PowerShell.</w:t>
       </w:r>
     </w:p>
     <w:p>
@@ -273,7 +316,7 @@
                     <pic:cNvPicPr/>
                   </pic:nvPicPr>
                   <pic:blipFill>
-                    <a:blip r:embed="rId8"/>
+                    <a:blip r:embed="rId9"/>
                     <a:stretch>
                       <a:fillRect/>
                     </a:stretch>
@@ -311,14 +354,52 @@
           <w:b/>
           <w:bCs/>
         </w:rPr>
+        <w:lastRenderedPageBreak/>
         <w:t>Step 3: Install Required Packages</w:t>
       </w:r>
     </w:p>
     <w:p>
       <w:r>
-        <w:lastRenderedPageBreak/>
         <w:t>-Install Packages: Run the following commands to install the necessary packages.</w:t>
       </w:r>
+    </w:p>
+    <w:p>
+      <w:r>
+        <w:t xml:space="preserve">  Documentation how to use node.js</w:t>
+      </w:r>
+      <w:r>
+        <w:sym w:font="Wingdings" w:char="F0E0"/>
+      </w:r>
+      <w:r>
+        <w:t xml:space="preserve"> </w:t>
+      </w:r>
+      <w:hyperlink r:id="rId10" w:history="1">
+        <w:r>
+          <w:rPr>
+            <w:rStyle w:val="Hyperlink"/>
+          </w:rPr>
+          <w:t>Index | Node.js v22.2.0 Documentation (nodejs.org)</w:t>
+        </w:r>
+      </w:hyperlink>
+    </w:p>
+    <w:p>
+      <w:r>
+        <w:t>Documentation on how to use openai</w:t>
+      </w:r>
+      <w:r>
+        <w:t>-api</w:t>
+      </w:r>
+      <w:r>
+        <w:sym w:font="Wingdings" w:char="F0E0"/>
+      </w:r>
+      <w:hyperlink r:id="rId11" w:history="1">
+        <w:r>
+          <w:rPr>
+            <w:rStyle w:val="Hyperlink"/>
+          </w:rPr>
+          <w:t>API Reference - OpenAI API</w:t>
+        </w:r>
+      </w:hyperlink>
     </w:p>
     <w:p>
       <w:pPr>
@@ -328,27 +409,9 @@
           <w:numId w:val="4"/>
         </w:numPr>
       </w:pPr>
-      <w:proofErr w:type="spellStart"/>
-      <w:r>
-        <w:t>npm</w:t>
-      </w:r>
-      <w:proofErr w:type="spellEnd"/>
-      <w:r>
-        <w:t xml:space="preserve"> install express body-parser </w:t>
-      </w:r>
-      <w:proofErr w:type="spellStart"/>
-      <w:r>
-        <w:t>cors</w:t>
-      </w:r>
-      <w:proofErr w:type="spellEnd"/>
-      <w:r>
-        <w:t xml:space="preserve"> </w:t>
-      </w:r>
-      <w:proofErr w:type="spellStart"/>
-      <w:r>
-        <w:t>dotenv</w:t>
-      </w:r>
-      <w:proofErr w:type="spellEnd"/>
+      <w:r>
+        <w:t>npm install express body-parser cors dotenv</w:t>
+      </w:r>
     </w:p>
     <w:p>
       <w:r>
@@ -371,7 +434,7 @@
                     <pic:cNvPicPr/>
                   </pic:nvPicPr>
                   <pic:blipFill>
-                    <a:blip r:embed="rId9"/>
+                    <a:blip r:embed="rId12"/>
                     <a:stretch>
                       <a:fillRect/>
                     </a:stretch>
@@ -401,15 +464,10 @@
           <w:numId w:val="2"/>
         </w:numPr>
       </w:pPr>
-      <w:proofErr w:type="spellStart"/>
-      <w:r>
-        <w:t>npm</w:t>
-      </w:r>
-      <w:proofErr w:type="spellEnd"/>
-      <w:r>
-        <w:t xml:space="preserve"> install </w:t>
-      </w:r>
-      <w:hyperlink r:id="rId10" w:history="1">
+      <w:r>
+        <w:t xml:space="preserve">npm install </w:t>
+      </w:r>
+      <w:hyperlink r:id="rId13" w:history="1">
         <w:r>
           <w:rPr>
             <w:rStyle w:val="Hyperlink"/>
@@ -439,7 +497,7 @@
                     <pic:cNvPicPr/>
                   </pic:nvPicPr>
                   <pic:blipFill>
-                    <a:blip r:embed="rId11"/>
+                    <a:blip r:embed="rId14"/>
                     <a:stretch>
                       <a:fillRect/>
                     </a:stretch>
@@ -468,19 +526,9 @@
           <w:numId w:val="1"/>
         </w:numPr>
       </w:pPr>
-      <w:proofErr w:type="spellStart"/>
-      <w:r>
-        <w:t>npm</w:t>
-      </w:r>
-      <w:proofErr w:type="spellEnd"/>
-      <w:r>
-        <w:t xml:space="preserve"> install </w:t>
-      </w:r>
-      <w:proofErr w:type="spellStart"/>
-      <w:r>
-        <w:t>axios</w:t>
-      </w:r>
-      <w:proofErr w:type="spellEnd"/>
+      <w:r>
+        <w:t>npm install axios</w:t>
+      </w:r>
     </w:p>
     <w:p>
       <w:r>
@@ -503,7 +551,7 @@
                     <pic:cNvPicPr/>
                   </pic:nvPicPr>
                   <pic:blipFill>
-                    <a:blip r:embed="rId12"/>
+                    <a:blip r:embed="rId15"/>
                     <a:stretch>
                       <a:fillRect/>
                     </a:stretch>
@@ -587,7 +635,7 @@
                     <pic:cNvPicPr/>
                   </pic:nvPicPr>
                   <pic:blipFill>
-                    <a:blip r:embed="rId13"/>
+                    <a:blip r:embed="rId16"/>
                     <a:stretch>
                       <a:fillRect/>
                     </a:stretch>
@@ -610,16 +658,12 @@
     </w:p>
     <w:p>
       <w:r>
-        <w:t>-Add your OpenAI API key in the following format: API_TOKEN=</w:t>
-      </w:r>
-      <w:proofErr w:type="spellStart"/>
-      <w:r>
-        <w:t>your_openai_api_key</w:t>
-      </w:r>
-      <w:proofErr w:type="spellEnd"/>
-    </w:p>
-    <w:p>
-      <w:r>
+        <w:t>-Add your OpenAI API key in the following format: API_TOKEN=your_openai_api_key</w:t>
+      </w:r>
+    </w:p>
+    <w:p>
+      <w:r>
+        <w:lastRenderedPageBreak/>
         <w:t>------------------------------------------------------------------------------------------------------------------------</w:t>
       </w:r>
     </w:p>
@@ -652,13 +696,8 @@
       <w:r>
         <w:t xml:space="preserve">:   </w:t>
       </w:r>
-      <w:proofErr w:type="spellStart"/>
-      <w:r>
-        <w:t>npm</w:t>
-      </w:r>
-      <w:proofErr w:type="spellEnd"/>
-      <w:r>
-        <w:t xml:space="preserve"> run dev</w:t>
+      <w:r>
+        <w:t>npm run dev</w:t>
       </w:r>
     </w:p>
     <w:p/>
@@ -698,7 +737,7 @@
                     <pic:cNvPicPr/>
                   </pic:nvPicPr>
                   <pic:blipFill>
-                    <a:blip r:embed="rId14"/>
+                    <a:blip r:embed="rId17"/>
                     <a:stretch>
                       <a:fillRect/>
                     </a:stretch>
@@ -787,15 +826,7 @@
         <w:t>-If you want to stop and close it.</w:t>
       </w:r>
       <w:r>
-        <w:t xml:space="preserve"> Press </w:t>
-      </w:r>
-      <w:proofErr w:type="spellStart"/>
-      <w:r>
-        <w:t>ctrl+C</w:t>
-      </w:r>
-      <w:proofErr w:type="spellEnd"/>
-      <w:r>
-        <w:t xml:space="preserve"> if that’s not working </w:t>
+        <w:t xml:space="preserve"> Press ctrl+C if that’s not working </w:t>
       </w:r>
     </w:p>
     <w:p>
@@ -818,6 +849,7 @@
         <w:rPr>
           <w:noProof/>
         </w:rPr>
+        <w:lastRenderedPageBreak/>
         <w:drawing>
           <wp:inline distT="0" distB="0" distL="0" distR="0" wp14:anchorId="0B18B0EF" wp14:editId="0A225187">
             <wp:extent cx="5731510" cy="429895"/>
@@ -834,7 +866,7 @@
                     <pic:cNvPicPr/>
                   </pic:nvPicPr>
                   <pic:blipFill>
-                    <a:blip r:embed="rId15"/>
+                    <a:blip r:embed="rId18"/>
                     <a:stretch>
                       <a:fillRect/>
                     </a:stretch>
@@ -865,7 +897,6 @@
         <w:rPr>
           <w:noProof/>
         </w:rPr>
-        <w:lastRenderedPageBreak/>
         <w:drawing>
           <wp:inline distT="0" distB="0" distL="0" distR="0" wp14:anchorId="75A4F78D" wp14:editId="5582DDBC">
             <wp:extent cx="5731510" cy="815340"/>
@@ -882,7 +913,7 @@
                     <pic:cNvPicPr/>
                   </pic:nvPicPr>
                   <pic:blipFill>
-                    <a:blip r:embed="rId16"/>
+                    <a:blip r:embed="rId19"/>
                     <a:stretch>
                       <a:fillRect/>
                     </a:stretch>
@@ -968,7 +999,7 @@
                     <pic:cNvPicPr/>
                   </pic:nvPicPr>
                   <pic:blipFill>
-                    <a:blip r:embed="rId17"/>
+                    <a:blip r:embed="rId20"/>
                     <a:stretch>
                       <a:fillRect/>
                     </a:stretch>
@@ -1030,7 +1061,7 @@
                     <pic:cNvPicPr/>
                   </pic:nvPicPr>
                   <pic:blipFill>
-                    <a:blip r:embed="rId18" cstate="print">
+                    <a:blip r:embed="rId21" cstate="print">
                       <a:extLst>
                         <a:ext uri="{28A0092B-C50C-407E-A947-70E740481C1C}">
                           <a14:useLocalDpi xmlns:a14="http://schemas.microsoft.com/office/drawing/2010/main" val="0"/>
@@ -1076,7 +1107,7 @@
       </w:r>
     </w:p>
     <w:sectPr>
-      <w:footerReference w:type="default" r:id="rId19"/>
+      <w:footerReference w:type="default" r:id="rId22"/>
       <w:pgSz w:w="11906" w:h="16838"/>
       <w:pgMar w:top="1440" w:right="1440" w:bottom="1440" w:left="1440" w:header="708" w:footer="708" w:gutter="0"/>
       <w:cols w:space="708"/>
@@ -1156,6 +1187,7 @@
                       <w:dataBinding w:prefixMappings="xmlns:ns0='http://purl.org/dc/elements/1.1/' xmlns:ns1='http://schemas.openxmlformats.org/package/2006/metadata/core-properties' " w:xpath="/ns1:coreProperties[1]/ns0:creator[1]" w:storeItemID="{6C3C8BC8-F283-45AE-878A-BAB7291924A1}"/>
                       <w:text/>
                     </w:sdtPr>
+                    <w:sdtEndPr/>
                     <w:sdtContent>
                       <w:r>
                         <w:rPr>
@@ -1190,6 +1222,7 @@
                       <w:dataBinding w:prefixMappings="xmlns:ns0='http://schemas.openxmlformats.org/officeDocument/2006/extended-properties' " w:xpath="/ns0:Properties[1]/ns0:Company[1]" w:storeItemID="{6668398D-A668-4E3E-A5EB-62B293D839F1}"/>
                       <w:text/>
                     </w:sdtPr>
+                    <w:sdtEndPr/>
                     <w:sdtContent>
                       <w:r>
                         <w:rPr>

</xml_diff>